<commit_message>
fixed the letter spacing layout
</commit_message>
<xml_diff>
--- a/Bjørn Mathisen Current Resume.docx
+++ b/Bjørn Mathisen Current Resume.docx
@@ -40,7 +40,16 @@
           <w:sz w:val="28"/>
           <w:szCs w:val="28"/>
         </w:rPr>
-        <w:t>Quality Engineer and Software Developer | Minneapolis, Minnesota</w:t>
+        <w:t xml:space="preserve">Automation </w:t>
+      </w:r>
+      <w:r>
+        <w:rPr>
+          <w:rFonts w:ascii="Metropolis" w:eastAsia="Proxima Nova" w:hAnsi="Metropolis" w:cs="Proxima Nova"/>
+          <w:color w:val="434343"/>
+          <w:sz w:val="28"/>
+          <w:szCs w:val="28"/>
+        </w:rPr>
+        <w:t>Engineer and Software Developer | Minneapolis, Minnesota</w:t>
       </w:r>
     </w:p>
     <w:p>
@@ -99,19 +108,7 @@
         <w:rPr>
           <w:rFonts w:ascii="Metropolis" w:hAnsi="Metropolis"/>
         </w:rPr>
-        <w:t>QA</w:t>
-      </w:r>
-      <w:r>
-        <w:rPr>
-          <w:rFonts w:ascii="Metropolis" w:hAnsi="Metropolis"/>
-        </w:rPr>
-        <w:t xml:space="preserve"> and IT</w:t>
-      </w:r>
-      <w:r>
-        <w:rPr>
-          <w:rFonts w:ascii="Metropolis" w:hAnsi="Metropolis"/>
-        </w:rPr>
-        <w:t xml:space="preserve"> professional with </w:t>
+        <w:t xml:space="preserve">QA and IT professional with </w:t>
       </w:r>
       <w:r>
         <w:rPr>
@@ -130,26 +127,16 @@
       <w:r>
         <w:rPr>
           <w:rFonts w:ascii="Metropolis" w:hAnsi="Metropolis"/>
-        </w:rPr>
-        <w:t>Software Quality Assurance with expertise in Automation Testing, Manual UI Testing, Web API Testing</w:t>
-      </w:r>
-      <w:r>
-        <w:rPr>
-          <w:rFonts w:ascii="Metropolis" w:hAnsi="Metropolis"/>
-        </w:rPr>
-        <w:t xml:space="preserve"> and Technical Writing</w:t>
-      </w:r>
-      <w:r>
-        <w:rPr>
-          <w:rFonts w:ascii="Metropolis" w:hAnsi="Metropolis"/>
-        </w:rPr>
-        <w:t xml:space="preserve">. In </w:t>
-      </w:r>
-      <w:r>
-        <w:rPr>
-          <w:rFonts w:ascii="Metropolis" w:hAnsi="Metropolis"/>
-        </w:rPr>
-        <w:t>addition</w:t>
+          <w:b/>
+          <w:bCs/>
+        </w:rPr>
+        <w:t>Software Quality Assurance</w:t>
+      </w:r>
+      <w:r>
+        <w:rPr>
+          <w:rFonts w:ascii="Metropolis" w:hAnsi="Metropolis"/>
+        </w:rPr>
+        <w:t xml:space="preserve"> with expertise in Automation Testing, Manual UI Testing, Web API Testing and Technical Writing. In addition</w:t>
       </w:r>
       <w:r>
         <w:rPr>
@@ -177,13 +164,65 @@
         <w:rPr>
           <w:rFonts w:ascii="Metropolis" w:hAnsi="Metropolis"/>
         </w:rPr>
-        <w:t xml:space="preserve"> of experience as a C# programmer handling frontend product integration</w:t>
-      </w:r>
-      <w:r>
-        <w:rPr>
-          <w:rFonts w:ascii="Metropolis" w:hAnsi="Metropolis"/>
-        </w:rPr>
-        <w:t>, and freelance web design</w:t>
+        <w:t xml:space="preserve"> of experience as a</w:t>
+      </w:r>
+      <w:r>
+        <w:rPr>
+          <w:rFonts w:ascii="Metropolis" w:hAnsi="Metropolis"/>
+          <w:b/>
+          <w:bCs/>
+        </w:rPr>
+        <w:t xml:space="preserve"> </w:t>
+      </w:r>
+      <w:r>
+        <w:rPr>
+          <w:rFonts w:ascii="Metropolis" w:hAnsi="Metropolis"/>
+          <w:b/>
+          <w:bCs/>
+        </w:rPr>
+        <w:t>Software Developer</w:t>
+      </w:r>
+      <w:r>
+        <w:rPr>
+          <w:rFonts w:ascii="Metropolis" w:hAnsi="Metropolis"/>
+        </w:rPr>
+        <w:t xml:space="preserve"> handling frontend product integration</w:t>
+      </w:r>
+      <w:r>
+        <w:rPr>
+          <w:rFonts w:ascii="Metropolis" w:hAnsi="Metropolis"/>
+        </w:rPr>
+        <w:t xml:space="preserve"> using C# ASP.Ne</w:t>
+      </w:r>
+      <w:r>
+        <w:rPr>
+          <w:rFonts w:ascii="Metropolis" w:hAnsi="Metropolis"/>
+        </w:rPr>
+        <w:t>t</w:t>
+      </w:r>
+      <w:r>
+        <w:rPr>
+          <w:rFonts w:ascii="Metropolis" w:hAnsi="Metropolis"/>
+        </w:rPr>
+        <w:t>, and</w:t>
+      </w:r>
+      <w:r>
+        <w:rPr>
+          <w:rFonts w:ascii="Metropolis" w:hAnsi="Metropolis"/>
+        </w:rPr>
+        <w:t xml:space="preserve"> experience as a</w:t>
+      </w:r>
+      <w:r>
+        <w:rPr>
+          <w:rFonts w:ascii="Metropolis" w:hAnsi="Metropolis"/>
+        </w:rPr>
+        <w:t xml:space="preserve"> freelance web design</w:t>
+      </w:r>
+      <w:r>
+        <w:rPr>
+          <w:rFonts w:ascii="Metropolis" w:hAnsi="Metropolis"/>
+        </w:rPr>
+        <w:t>er</w:t>
       </w:r>
       <w:r>
         <w:rPr>
@@ -206,31 +245,17 @@
         <w:ind w:hanging="90"/>
         <w:rPr>
           <w:rFonts w:ascii="Metropolis" w:eastAsia="Proxima Nova" w:hAnsi="Metropolis" w:cs="Proxima Nova"/>
-          <w:b/>
-          <w:color w:val="C800A1"/>
-          <w:sz w:val="20"/>
-          <w:szCs w:val="20"/>
-        </w:rPr>
-      </w:pPr>
-      <w:r>
-        <w:rPr>
-          <w:rFonts w:ascii="Metropolis" w:eastAsia="Proxima Nova" w:hAnsi="Metropolis" w:cs="Proxima Nova"/>
-          <w:b/>
-          <w:sz w:val="20"/>
-          <w:szCs w:val="20"/>
-        </w:rPr>
-        <w:t>TECHNICAL SKILLS</w:t>
-      </w:r>
-    </w:p>
-    <w:p>
-      <w:pPr>
-        <w:ind w:hanging="1350"/>
-        <w:rPr>
-          <w:rFonts w:ascii="Metropolis" w:eastAsia="Proxima Nova" w:hAnsi="Metropolis" w:cs="Proxima Nova"/>
           <w:i/>
           <w:color w:val="FF0000"/>
         </w:rPr>
       </w:pPr>
+      <w:r>
+        <w:rPr>
+          <w:rFonts w:ascii="Metropolis" w:eastAsia="Proxima Nova" w:hAnsi="Metropolis" w:cs="Proxima Nova"/>
+          <w:b/>
+        </w:rPr>
+        <w:t>TECHNICAL SKILLS</w:t>
+      </w:r>
     </w:p>
     <w:p>
       <w:pPr>
@@ -270,17 +295,7 @@
           <w:sz w:val="20"/>
           <w:szCs w:val="20"/>
         </w:rPr>
-        <w:t>C#, C++, ASP.Net, .Net Core, MVC,</w:t>
-      </w:r>
-      <w:r>
-        <w:rPr>
-          <w:rFonts w:ascii="Metropolis" w:eastAsia="Proxima Nova" w:hAnsi="Metropolis" w:cs="Proxima Nova"/>
-          <w:i/>
-          <w:color w:val="434343"/>
-          <w:sz w:val="20"/>
-          <w:szCs w:val="20"/>
-        </w:rPr>
-        <w:t xml:space="preserve"> MVVM</w:t>
+        <w:t>C#, C++, ASP.Net, .Net Core, MVC, MVVM</w:t>
       </w:r>
       <w:r>
         <w:rPr>
@@ -406,7 +421,57 @@
           <w:sz w:val="20"/>
           <w:szCs w:val="20"/>
         </w:rPr>
-        <w:t>: Selenium, C.A.T.S., Cypress, Cucumber</w:t>
+        <w:t>: Selenium, C.A.T.S.,</w:t>
+      </w:r>
+      <w:r>
+        <w:rPr>
+          <w:rFonts w:ascii="Metropolis" w:eastAsia="Proxima Nova" w:hAnsi="Metropolis" w:cs="Proxima Nova"/>
+          <w:i/>
+          <w:color w:val="434343"/>
+          <w:sz w:val="20"/>
+          <w:szCs w:val="20"/>
+        </w:rPr>
+        <w:t xml:space="preserve"> </w:t>
+      </w:r>
+      <w:r>
+        <w:rPr>
+          <w:rFonts w:ascii="Metropolis" w:eastAsia="Proxima Nova" w:hAnsi="Metropolis" w:cs="Proxima Nova"/>
+          <w:i/>
+          <w:color w:val="434343"/>
+          <w:sz w:val="20"/>
+          <w:szCs w:val="20"/>
+        </w:rPr>
+        <w:t>Postman</w:t>
+      </w:r>
+      <w:r>
+        <w:rPr>
+          <w:rFonts w:ascii="Metropolis" w:eastAsia="Proxima Nova" w:hAnsi="Metropolis" w:cs="Proxima Nova"/>
+          <w:i/>
+          <w:color w:val="434343"/>
+          <w:sz w:val="20"/>
+          <w:szCs w:val="20"/>
+        </w:rPr>
+        <w:t>,</w:t>
+      </w:r>
+      <w:r>
+        <w:rPr>
+          <w:rFonts w:ascii="Metropolis" w:eastAsia="Proxima Nova" w:hAnsi="Metropolis" w:cs="Proxima Nova"/>
+          <w:i/>
+          <w:color w:val="434343"/>
+          <w:sz w:val="20"/>
+          <w:szCs w:val="20"/>
+        </w:rPr>
+        <w:t xml:space="preserve"> Cypress, Cucumbe</w:t>
+      </w:r>
+      <w:r>
+        <w:rPr>
+          <w:rFonts w:ascii="Metropolis" w:eastAsia="Proxima Nova" w:hAnsi="Metropolis" w:cs="Proxima Nova"/>
+          <w:i/>
+          <w:color w:val="434343"/>
+          <w:sz w:val="20"/>
+          <w:szCs w:val="20"/>
+        </w:rPr>
+        <w:t>r</w:t>
       </w:r>
     </w:p>
     <w:p>
@@ -415,40 +480,48 @@
         <w:ind w:right="-360"/>
         <w:rPr>
           <w:rFonts w:ascii="Metropolis" w:eastAsia="Proxima Nova" w:hAnsi="Metropolis" w:cs="Proxima Nova"/>
+          <w:color w:val="434343"/>
+          <w:sz w:val="20"/>
+          <w:szCs w:val="20"/>
+        </w:rPr>
+      </w:pPr>
+      <w:r>
+        <w:rPr>
+          <w:rFonts w:ascii="Metropolis" w:eastAsia="Proxima Nova" w:hAnsi="Metropolis" w:cs="Proxima Nova"/>
+          <w:b/>
+          <w:color w:val="434343"/>
+          <w:sz w:val="20"/>
+          <w:szCs w:val="20"/>
+        </w:rPr>
+        <w:t>Tools</w:t>
+      </w:r>
+      <w:r>
+        <w:rPr>
+          <w:rFonts w:ascii="Metropolis" w:eastAsia="Proxima Nova" w:hAnsi="Metropolis" w:cs="Proxima Nova"/>
+          <w:color w:val="434343"/>
+          <w:sz w:val="20"/>
+          <w:szCs w:val="20"/>
+        </w:rPr>
+        <w:t xml:space="preserve">: </w:t>
+      </w:r>
+      <w:r>
+        <w:rPr>
+          <w:rFonts w:ascii="Metropolis" w:eastAsia="Proxima Nova" w:hAnsi="Metropolis" w:cs="Proxima Nova"/>
           <w:i/>
           <w:color w:val="434343"/>
           <w:sz w:val="20"/>
           <w:szCs w:val="20"/>
         </w:rPr>
-      </w:pPr>
-      <w:r>
-        <w:rPr>
-          <w:rFonts w:ascii="Metropolis" w:eastAsia="Proxima Nova" w:hAnsi="Metropolis" w:cs="Proxima Nova"/>
-          <w:b/>
-          <w:color w:val="434343"/>
-          <w:sz w:val="20"/>
-          <w:szCs w:val="20"/>
-        </w:rPr>
-        <w:t>Tools</w:t>
-      </w:r>
-      <w:r>
-        <w:rPr>
-          <w:rFonts w:ascii="Metropolis" w:eastAsia="Proxima Nova" w:hAnsi="Metropolis" w:cs="Proxima Nova"/>
-          <w:color w:val="434343"/>
-          <w:sz w:val="20"/>
-          <w:szCs w:val="20"/>
-        </w:rPr>
-        <w:t xml:space="preserve">: </w:t>
-      </w:r>
-      <w:r>
-        <w:rPr>
-          <w:rFonts w:ascii="Metropolis" w:eastAsia="Proxima Nova" w:hAnsi="Metropolis" w:cs="Proxima Nova"/>
-          <w:i/>
-          <w:color w:val="434343"/>
-          <w:sz w:val="20"/>
-          <w:szCs w:val="20"/>
-        </w:rPr>
         <w:t>Jira, Trello, Azure DevOps</w:t>
+      </w:r>
+      <w:r>
+        <w:rPr>
+          <w:rFonts w:ascii="Metropolis" w:eastAsia="Proxima Nova" w:hAnsi="Metropolis" w:cs="Proxima Nova"/>
+          <w:color w:val="434343"/>
+          <w:sz w:val="20"/>
+          <w:szCs w:val="20"/>
+        </w:rPr>
+        <w:t xml:space="preserve"> </w:t>
       </w:r>
     </w:p>
     <w:p>
@@ -462,373 +535,135 @@
           <w:szCs w:val="20"/>
         </w:rPr>
       </w:pPr>
-      <w:r>
-        <w:rPr>
-          <w:rFonts w:ascii="Metropolis" w:eastAsia="Proxima Nova" w:hAnsi="Metropolis" w:cs="Proxima Nova"/>
-          <w:b/>
-          <w:color w:val="434343"/>
-          <w:sz w:val="20"/>
-          <w:szCs w:val="20"/>
-        </w:rPr>
-        <w:t>IDEs:</w:t>
-      </w:r>
-      <w:r>
-        <w:rPr>
-          <w:rFonts w:ascii="Metropolis" w:eastAsia="Proxima Nova" w:hAnsi="Metropolis" w:cs="Proxima Nova"/>
-          <w:i/>
-          <w:color w:val="434343"/>
-          <w:sz w:val="20"/>
-          <w:szCs w:val="20"/>
-        </w:rPr>
-        <w:t xml:space="preserve"> Visual Studio, </w:t>
+    </w:p>
+    <w:p>
+      <w:pPr>
+        <w:ind w:hanging="90"/>
+        <w:rPr>
+          <w:rFonts w:ascii="Metropolis" w:eastAsia="Proxima Nova" w:hAnsi="Metropolis" w:cs="Proxima Nova"/>
+          <w:b/>
+          <w:sz w:val="20"/>
+          <w:szCs w:val="20"/>
+        </w:rPr>
+      </w:pPr>
+      <w:r>
+        <w:rPr>
+          <w:rFonts w:ascii="Metropolis" w:eastAsia="Proxima Nova" w:hAnsi="Metropolis" w:cs="Proxima Nova"/>
+          <w:b/>
+        </w:rPr>
+        <w:t>WORK EXPERIENCE</w:t>
+      </w:r>
+    </w:p>
+    <w:p>
+      <w:pPr>
+        <w:ind w:hanging="90"/>
+        <w:rPr>
+          <w:rFonts w:ascii="Metropolis" w:eastAsia="Proxima Nova" w:hAnsi="Metropolis" w:cs="Proxima Nova"/>
+          <w:b/>
+        </w:rPr>
+      </w:pPr>
+      <w:r>
+        <w:rPr>
+          <w:rFonts w:ascii="Metropolis" w:eastAsia="Proxima Nova" w:hAnsi="Metropolis" w:cs="Proxima Nova"/>
+          <w:b/>
+        </w:rPr>
+        <w:t xml:space="preserve"> Cognizant Softvision: </w:t>
+      </w:r>
+      <w:r>
+        <w:rPr>
+          <w:rFonts w:ascii="Metropolis" w:eastAsia="Proxima Nova" w:hAnsi="Metropolis" w:cs="Proxima Nova"/>
+          <w:bCs/>
+        </w:rPr>
+        <w:t>Minneapolis, MN</w:t>
+      </w:r>
+      <w:r>
+        <w:rPr>
+          <w:rFonts w:ascii="Metropolis" w:eastAsia="Proxima Nova" w:hAnsi="Metropolis" w:cs="Proxima Nova"/>
+          <w:b/>
+        </w:rPr>
+        <w:t xml:space="preserve"> </w:t>
+      </w:r>
+    </w:p>
+    <w:p>
+      <w:pPr>
+        <w:ind w:hanging="90"/>
+        <w:rPr>
+          <w:rFonts w:ascii="Metropolis" w:eastAsia="Proxima Nova" w:hAnsi="Metropolis" w:cs="Proxima Nova"/>
+          <w:b/>
+        </w:rPr>
+      </w:pPr>
+      <w:r>
+        <w:rPr>
+          <w:rFonts w:ascii="Metropolis" w:eastAsia="Proxima Nova" w:hAnsi="Metropolis" w:cs="Proxima Nova"/>
+          <w:bCs/>
+        </w:rPr>
+        <w:t xml:space="preserve"> July 2021 - Present (1 year 7 months</w:t>
+      </w:r>
+      <w:r>
+        <w:rPr>
+          <w:rFonts w:ascii="Metropolis" w:eastAsia="Proxima Nova" w:hAnsi="Metropolis" w:cs="Proxima Nova"/>
+          <w:b/>
+        </w:rPr>
+        <w:t>) | Automation Engineer and Quality Assurance Engineer</w:t>
+      </w:r>
+    </w:p>
+    <w:p>
+      <w:pPr>
+        <w:ind w:hanging="90"/>
+        <w:rPr>
+          <w:rFonts w:ascii="Metropolis" w:hAnsi="Metropolis"/>
+        </w:rPr>
+      </w:pPr>
+      <w:r>
+        <w:rPr>
+          <w:rFonts w:ascii="Metropolis" w:eastAsia="Proxima Nova" w:hAnsi="Metropolis" w:cs="Proxima Nova"/>
+          <w:bCs/>
+        </w:rPr>
+        <w:t xml:space="preserve"> While working at Cognizant Softvision I have been assigned numerous clients to help them deliver their product goals on time and in a variety of Agile work environments. I have been responsible for writing auto</w:t>
+      </w:r>
+      <w:r>
+        <w:rPr>
+          <w:rFonts w:ascii="Metropolis" w:hAnsi="Metropolis"/>
+        </w:rPr>
+        <w:t xml:space="preserve">mated tests using a variety of languages and frameworks from Selenium, </w:t>
+      </w:r>
+      <w:r>
+        <w:rPr>
+          <w:rFonts w:ascii="Metropolis" w:hAnsi="Metropolis"/>
+        </w:rPr>
+        <w:t>MAQS, C.A.T.S</w:t>
+      </w:r>
+      <w:r>
+        <w:rPr>
+          <w:rFonts w:ascii="Metropolis" w:hAnsi="Metropolis"/>
+        </w:rPr>
+        <w:t xml:space="preserve"> </w:t>
+      </w:r>
+      <w:r>
+        <w:rPr>
+          <w:rFonts w:ascii="Metropolis" w:hAnsi="Metropolis"/>
+        </w:rPr>
+        <w:t>and</w:t>
+      </w:r>
+      <w:r>
+        <w:rPr>
+          <w:rFonts w:ascii="Metropolis" w:hAnsi="Metropolis"/>
+        </w:rPr>
+        <w:t xml:space="preserve"> </w:t>
       </w:r>
       <w:proofErr w:type="spellStart"/>
       <w:r>
         <w:rPr>
-          <w:rFonts w:ascii="Metropolis" w:eastAsia="Proxima Nova" w:hAnsi="Metropolis" w:cs="Proxima Nova"/>
-          <w:i/>
-          <w:color w:val="434343"/>
-          <w:sz w:val="20"/>
-          <w:szCs w:val="20"/>
-        </w:rPr>
-        <w:t>VSCode</w:t>
+          <w:rFonts w:ascii="Metropolis" w:hAnsi="Metropolis"/>
+        </w:rPr>
+        <w:t>PlayWright</w:t>
       </w:r>
       <w:proofErr w:type="spellEnd"/>
       <w:r>
         <w:rPr>
-          <w:rFonts w:ascii="Metropolis" w:eastAsia="Proxima Nova" w:hAnsi="Metropolis" w:cs="Proxima Nova"/>
-          <w:color w:val="434343"/>
-          <w:sz w:val="20"/>
-          <w:szCs w:val="20"/>
-        </w:rPr>
-        <w:t>, JetBrains Rider,</w:t>
-      </w:r>
-      <w:r>
-        <w:rPr>
-          <w:rFonts w:ascii="Metropolis" w:eastAsia="Proxima Nova" w:hAnsi="Metropolis" w:cs="Proxima Nova"/>
-          <w:color w:val="434343"/>
-          <w:sz w:val="20"/>
-          <w:szCs w:val="20"/>
-        </w:rPr>
-        <w:t xml:space="preserve"> Eclipse</w:t>
-      </w:r>
-      <w:r>
-        <w:rPr>
-          <w:rFonts w:ascii="Metropolis" w:eastAsia="Proxima Nova" w:hAnsi="Metropolis" w:cs="Proxima Nova"/>
-          <w:color w:val="434343"/>
-          <w:sz w:val="20"/>
-          <w:szCs w:val="20"/>
-        </w:rPr>
-        <w:t xml:space="preserve"> </w:t>
-      </w:r>
-    </w:p>
-    <w:p>
-      <w:pPr>
-        <w:spacing w:line="360" w:lineRule="auto"/>
-        <w:ind w:right="-360"/>
-        <w:rPr>
-          <w:rFonts w:ascii="Metropolis" w:eastAsia="Proxima Nova" w:hAnsi="Metropolis" w:cs="Proxima Nova"/>
-          <w:color w:val="434343"/>
-          <w:sz w:val="20"/>
-          <w:szCs w:val="20"/>
-        </w:rPr>
-      </w:pPr>
-    </w:p>
-    <w:p>
-      <w:pPr>
-        <w:ind w:hanging="90"/>
-        <w:rPr>
-          <w:rFonts w:ascii="Metropolis" w:eastAsia="Proxima Nova" w:hAnsi="Metropolis" w:cs="Proxima Nova"/>
-          <w:b/>
-          <w:sz w:val="20"/>
-          <w:szCs w:val="20"/>
-        </w:rPr>
-      </w:pPr>
-      <w:r>
-        <w:rPr>
-          <w:rFonts w:ascii="Metropolis" w:eastAsia="Proxima Nova" w:hAnsi="Metropolis" w:cs="Proxima Nova"/>
-          <w:b/>
-          <w:sz w:val="20"/>
-          <w:szCs w:val="20"/>
-        </w:rPr>
-        <w:t>WORK EXPERIENCE</w:t>
-      </w:r>
-    </w:p>
-    <w:p>
-      <w:pPr>
-        <w:ind w:hanging="90"/>
-        <w:rPr>
-          <w:rFonts w:ascii="Metropolis" w:eastAsia="Proxima Nova" w:hAnsi="Metropolis" w:cs="Proxima Nova"/>
-          <w:b/>
-          <w:sz w:val="20"/>
-          <w:szCs w:val="20"/>
-        </w:rPr>
-      </w:pPr>
-    </w:p>
-    <w:p>
-      <w:pPr>
-        <w:ind w:hanging="90"/>
-        <w:rPr>
-          <w:rFonts w:ascii="Metropolis" w:eastAsia="Proxima Nova" w:hAnsi="Metropolis" w:cs="Proxima Nova"/>
-          <w:b/>
-          <w:sz w:val="20"/>
-          <w:szCs w:val="20"/>
-        </w:rPr>
-      </w:pPr>
-      <w:r>
-        <w:rPr>
-          <w:rFonts w:ascii="Metropolis" w:eastAsia="Proxima Nova" w:hAnsi="Metropolis" w:cs="Proxima Nova"/>
-          <w:b/>
-          <w:sz w:val="20"/>
-          <w:szCs w:val="20"/>
-        </w:rPr>
-        <w:t xml:space="preserve"> Cognizant </w:t>
-      </w:r>
-      <w:proofErr w:type="spellStart"/>
-      <w:r>
-        <w:rPr>
-          <w:rFonts w:ascii="Metropolis" w:eastAsia="Proxima Nova" w:hAnsi="Metropolis" w:cs="Proxima Nova"/>
-          <w:b/>
-          <w:sz w:val="20"/>
-          <w:szCs w:val="20"/>
-        </w:rPr>
-        <w:t>Softvision</w:t>
-      </w:r>
-      <w:proofErr w:type="spellEnd"/>
-      <w:r>
-        <w:rPr>
-          <w:rFonts w:ascii="Metropolis" w:eastAsia="Proxima Nova" w:hAnsi="Metropolis" w:cs="Proxima Nova"/>
-          <w:b/>
-          <w:sz w:val="20"/>
-          <w:szCs w:val="20"/>
-        </w:rPr>
-        <w:t xml:space="preserve">: </w:t>
-      </w:r>
-      <w:r>
-        <w:rPr>
-          <w:rFonts w:ascii="Metropolis" w:eastAsia="Proxima Nova" w:hAnsi="Metropolis" w:cs="Proxima Nova"/>
-          <w:bCs/>
-          <w:sz w:val="20"/>
-          <w:szCs w:val="20"/>
-        </w:rPr>
-        <w:t>Minneapolis, MN</w:t>
-      </w:r>
-      <w:r>
-        <w:rPr>
-          <w:rFonts w:ascii="Metropolis" w:eastAsia="Proxima Nova" w:hAnsi="Metropolis" w:cs="Proxima Nova"/>
-          <w:b/>
-          <w:sz w:val="20"/>
-          <w:szCs w:val="20"/>
-        </w:rPr>
-        <w:t xml:space="preserve"> </w:t>
-      </w:r>
-    </w:p>
-    <w:p>
-      <w:pPr>
-        <w:ind w:hanging="90"/>
-        <w:rPr>
-          <w:rFonts w:ascii="Metropolis" w:eastAsia="Proxima Nova" w:hAnsi="Metropolis" w:cs="Proxima Nova"/>
-          <w:b/>
-          <w:sz w:val="20"/>
-          <w:szCs w:val="20"/>
-        </w:rPr>
-      </w:pPr>
-      <w:r>
-        <w:rPr>
-          <w:rFonts w:ascii="Metropolis" w:eastAsia="Proxima Nova" w:hAnsi="Metropolis" w:cs="Proxima Nova"/>
-          <w:bCs/>
-          <w:sz w:val="20"/>
-          <w:szCs w:val="20"/>
-        </w:rPr>
-        <w:t xml:space="preserve"> </w:t>
-      </w:r>
-      <w:r>
-        <w:rPr>
-          <w:rFonts w:ascii="Metropolis" w:eastAsia="Proxima Nova" w:hAnsi="Metropolis" w:cs="Proxima Nova"/>
-          <w:bCs/>
-          <w:sz w:val="20"/>
-          <w:szCs w:val="20"/>
-        </w:rPr>
-        <w:t>July 2021 - Present (1 year 7 months</w:t>
-      </w:r>
-      <w:r>
-        <w:rPr>
-          <w:rFonts w:ascii="Metropolis" w:eastAsia="Proxima Nova" w:hAnsi="Metropolis" w:cs="Proxima Nova"/>
-          <w:b/>
-          <w:sz w:val="20"/>
-          <w:szCs w:val="20"/>
-        </w:rPr>
-        <w:t>) | Automation Engineer and Quality Assurance Engineer</w:t>
-      </w:r>
-    </w:p>
-    <w:p>
-      <w:pPr>
-        <w:ind w:hanging="90"/>
-        <w:rPr>
-          <w:rFonts w:ascii="Metropolis" w:hAnsi="Metropolis"/>
-        </w:rPr>
-      </w:pPr>
-      <w:r>
-        <w:rPr>
-          <w:rFonts w:ascii="Metropolis" w:eastAsia="Proxima Nova" w:hAnsi="Metropolis" w:cs="Proxima Nova"/>
-          <w:bCs/>
-          <w:sz w:val="20"/>
-          <w:szCs w:val="20"/>
-        </w:rPr>
-        <w:t xml:space="preserve"> </w:t>
-      </w:r>
-      <w:r>
-        <w:rPr>
-          <w:rFonts w:ascii="Metropolis" w:eastAsia="Proxima Nova" w:hAnsi="Metropolis" w:cs="Proxima Nova"/>
-          <w:bCs/>
-          <w:sz w:val="20"/>
-          <w:szCs w:val="20"/>
-        </w:rPr>
-        <w:t xml:space="preserve">While working at Cognizant </w:t>
-      </w:r>
-      <w:proofErr w:type="spellStart"/>
-      <w:r>
-        <w:rPr>
-          <w:rFonts w:ascii="Metropolis" w:eastAsia="Proxima Nova" w:hAnsi="Metropolis" w:cs="Proxima Nova"/>
-          <w:bCs/>
-          <w:sz w:val="20"/>
-          <w:szCs w:val="20"/>
-        </w:rPr>
-        <w:t>Softvision</w:t>
-      </w:r>
-      <w:proofErr w:type="spellEnd"/>
-      <w:r>
-        <w:rPr>
-          <w:rFonts w:ascii="Metropolis" w:eastAsia="Proxima Nova" w:hAnsi="Metropolis" w:cs="Proxima Nova"/>
-          <w:bCs/>
-          <w:sz w:val="20"/>
-          <w:szCs w:val="20"/>
-        </w:rPr>
-        <w:t xml:space="preserve"> I have been assigned numerous clients to help them deliver their product goals on time and in a variety of </w:t>
-      </w:r>
-      <w:r>
-        <w:rPr>
-          <w:rFonts w:ascii="Metropolis" w:eastAsia="Proxima Nova" w:hAnsi="Metropolis" w:cs="Proxima Nova"/>
-          <w:bCs/>
-          <w:sz w:val="20"/>
-          <w:szCs w:val="20"/>
-        </w:rPr>
-        <w:t xml:space="preserve">Agile </w:t>
-      </w:r>
-      <w:r>
-        <w:rPr>
-          <w:rFonts w:ascii="Metropolis" w:eastAsia="Proxima Nova" w:hAnsi="Metropolis" w:cs="Proxima Nova"/>
-          <w:bCs/>
-          <w:sz w:val="20"/>
-          <w:szCs w:val="20"/>
-        </w:rPr>
-        <w:t>work environments. I have been responsible for writing auto</w:t>
-      </w:r>
-      <w:r>
-        <w:rPr>
-          <w:rFonts w:ascii="Metropolis" w:hAnsi="Metropolis"/>
-          <w:sz w:val="20"/>
-          <w:szCs w:val="20"/>
-        </w:rPr>
-        <w:t>mated tests using a variety of languages and frameworks from Selenium</w:t>
-      </w:r>
-      <w:r>
-        <w:rPr>
-          <w:rFonts w:ascii="Metropolis" w:hAnsi="Metropolis"/>
-          <w:sz w:val="20"/>
-          <w:szCs w:val="20"/>
-        </w:rPr>
-        <w:t>, MAQS,</w:t>
-      </w:r>
-      <w:r>
-        <w:rPr>
-          <w:rFonts w:ascii="Metropolis" w:hAnsi="Metropolis"/>
-          <w:sz w:val="20"/>
-          <w:szCs w:val="20"/>
-        </w:rPr>
-        <w:t xml:space="preserve"> </w:t>
-      </w:r>
-      <w:r>
-        <w:rPr>
-          <w:rFonts w:ascii="Metropolis" w:hAnsi="Metropolis"/>
-          <w:sz w:val="20"/>
-          <w:szCs w:val="20"/>
-        </w:rPr>
-        <w:t xml:space="preserve">to </w:t>
-      </w:r>
-      <w:r>
-        <w:rPr>
-          <w:rFonts w:ascii="Metropolis" w:hAnsi="Metropolis"/>
-          <w:sz w:val="20"/>
-          <w:szCs w:val="20"/>
-        </w:rPr>
-        <w:t xml:space="preserve">C.A.T.S </w:t>
-      </w:r>
-      <w:r>
-        <w:rPr>
-          <w:rFonts w:ascii="Metropolis" w:hAnsi="Metropolis"/>
-          <w:sz w:val="20"/>
-          <w:szCs w:val="20"/>
-        </w:rPr>
-        <w:t>and</w:t>
-      </w:r>
-      <w:r>
-        <w:rPr>
-          <w:rFonts w:ascii="Metropolis" w:hAnsi="Metropolis"/>
-          <w:sz w:val="20"/>
-          <w:szCs w:val="20"/>
-        </w:rPr>
-        <w:t xml:space="preserve"> </w:t>
-      </w:r>
-      <w:proofErr w:type="spellStart"/>
-      <w:r>
-        <w:rPr>
-          <w:rFonts w:ascii="Metropolis" w:hAnsi="Metropolis"/>
-          <w:sz w:val="20"/>
-          <w:szCs w:val="20"/>
-        </w:rPr>
-        <w:t>PlayWright</w:t>
-      </w:r>
-      <w:proofErr w:type="spellEnd"/>
-      <w:r>
-        <w:rPr>
-          <w:rFonts w:ascii="Metropolis" w:hAnsi="Metropolis"/>
-          <w:sz w:val="20"/>
-          <w:szCs w:val="20"/>
-        </w:rPr>
-        <w:t xml:space="preserve"> with a working knowledge of </w:t>
-      </w:r>
-      <w:r>
-        <w:rPr>
-          <w:rFonts w:ascii="Metropolis" w:hAnsi="Metropolis"/>
-          <w:sz w:val="20"/>
-          <w:szCs w:val="20"/>
-        </w:rPr>
-        <w:t xml:space="preserve">the </w:t>
-      </w:r>
-      <w:r>
-        <w:rPr>
-          <w:rFonts w:ascii="Metropolis" w:hAnsi="Metropolis"/>
-          <w:sz w:val="20"/>
-          <w:szCs w:val="20"/>
-        </w:rPr>
-        <w:t>Cypress and Cucumber</w:t>
-      </w:r>
-      <w:r>
-        <w:rPr>
-          <w:rFonts w:ascii="Metropolis" w:hAnsi="Metropolis"/>
-          <w:sz w:val="20"/>
-          <w:szCs w:val="20"/>
-        </w:rPr>
-        <w:t xml:space="preserve"> frameworks</w:t>
-      </w:r>
-      <w:r>
-        <w:rPr>
-          <w:rFonts w:ascii="Metropolis" w:hAnsi="Metropolis"/>
-          <w:sz w:val="20"/>
-          <w:szCs w:val="20"/>
-        </w:rPr>
-        <w:t>.</w:t>
+          <w:rFonts w:ascii="Metropolis" w:hAnsi="Metropolis"/>
+        </w:rPr>
+        <w:t xml:space="preserve"> with a working knowledge of the Cypress and Cucumber frameworks.</w:t>
       </w:r>
     </w:p>
     <w:p>
@@ -906,6 +741,7 @@
         </w:rPr>
         <w:t xml:space="preserve"> | </w:t>
       </w:r>
+      <w:bookmarkStart w:id="0" w:name="_Hlk123903698"/>
       <w:r>
         <w:rPr>
           <w:rFonts w:ascii="Metropolis" w:hAnsi="Metropolis"/>
@@ -920,7 +756,16 @@
           <w:b/>
           <w:bCs/>
         </w:rPr>
-        <w:t xml:space="preserve"> Engineer</w:t>
+        <w:t xml:space="preserve"> </w:t>
+      </w:r>
+      <w:bookmarkEnd w:id="0"/>
+      <w:r>
+        <w:rPr>
+          <w:rFonts w:ascii="Metropolis" w:hAnsi="Metropolis"/>
+          <w:b/>
+          <w:bCs/>
+        </w:rPr>
+        <w:t>Engineer</w:t>
       </w:r>
       <w:r>
         <w:rPr>
@@ -982,7 +827,21 @@
           <w:rStyle w:val="hgkelc"/>
           <w:rFonts w:ascii="Metropolis" w:hAnsi="Metropolis"/>
         </w:rPr>
-        <w:t>est case creation, execution, and reporting for their front-end web</w:t>
+        <w:t xml:space="preserve">est case creation, execution, and reporting for their </w:t>
+      </w:r>
+      <w:r>
+        <w:rPr>
+          <w:rStyle w:val="hgkelc"/>
+          <w:rFonts w:ascii="Metropolis" w:hAnsi="Metropolis"/>
+        </w:rPr>
+        <w:t xml:space="preserve">payment tracking </w:t>
+      </w:r>
+      <w:r>
+        <w:rPr>
+          <w:rStyle w:val="hgkelc"/>
+          <w:rFonts w:ascii="Metropolis" w:hAnsi="Metropolis"/>
+        </w:rPr>
+        <w:t>web</w:t>
       </w:r>
       <w:r>
         <w:rPr>
@@ -996,7 +855,7 @@
           <w:rStyle w:val="hgkelc"/>
           <w:rFonts w:ascii="Metropolis" w:hAnsi="Metropolis"/>
         </w:rPr>
-        <w:t xml:space="preserve">. These responsibilities required testing various API </w:t>
+        <w:t xml:space="preserve">. These responsibilities require testing various API </w:t>
       </w:r>
       <w:r>
         <w:rPr>
@@ -1142,7 +1001,31 @@
           <w:b/>
           <w:bCs/>
         </w:rPr>
-        <w:t>Quality Engineer</w:t>
+        <w:t>Quality</w:t>
+      </w:r>
+      <w:r>
+        <w:rPr>
+          <w:rFonts w:ascii="Metropolis" w:hAnsi="Metropolis"/>
+          <w:b/>
+          <w:bCs/>
+        </w:rPr>
+        <w:t xml:space="preserve"> &amp; </w:t>
+      </w:r>
+      <w:r>
+        <w:rPr>
+          <w:rFonts w:ascii="Metropolis" w:hAnsi="Metropolis"/>
+          <w:b/>
+          <w:bCs/>
+        </w:rPr>
+        <w:t>Automation</w:t>
+      </w:r>
+      <w:r>
+        <w:rPr>
+          <w:rFonts w:ascii="Metropolis" w:hAnsi="Metropolis"/>
+          <w:b/>
+          <w:bCs/>
+        </w:rPr>
+        <w:t xml:space="preserve"> Engineer</w:t>
       </w:r>
       <w:r>
         <w:rPr>
@@ -1168,7 +1051,49 @@
           <w:rStyle w:val="hgkelc"/>
           <w:rFonts w:ascii="Metropolis" w:hAnsi="Metropolis"/>
         </w:rPr>
-        <w:t xml:space="preserve">est case creation, execution, and reporting for their front-end web portal. </w:t>
+        <w:t>est case creation</w:t>
+      </w:r>
+      <w:r>
+        <w:rPr>
+          <w:rStyle w:val="hgkelc"/>
+          <w:rFonts w:ascii="Metropolis" w:hAnsi="Metropolis"/>
+        </w:rPr>
+        <w:t xml:space="preserve"> and</w:t>
+      </w:r>
+      <w:r>
+        <w:rPr>
+          <w:rStyle w:val="hgkelc"/>
+          <w:rFonts w:ascii="Metropolis" w:hAnsi="Metropolis"/>
+        </w:rPr>
+        <w:t xml:space="preserve"> execution</w:t>
+      </w:r>
+      <w:r>
+        <w:rPr>
+          <w:rStyle w:val="hgkelc"/>
+          <w:rFonts w:ascii="Metropolis" w:hAnsi="Metropolis"/>
+        </w:rPr>
+        <w:t xml:space="preserve"> </w:t>
+      </w:r>
+      <w:r>
+        <w:rPr>
+          <w:rStyle w:val="hgkelc"/>
+          <w:rFonts w:ascii="Metropolis" w:hAnsi="Metropolis"/>
+        </w:rPr>
+        <w:t xml:space="preserve">for their </w:t>
+      </w:r>
+      <w:r>
+        <w:rPr>
+          <w:rStyle w:val="hgkelc"/>
+          <w:rFonts w:ascii="Metropolis" w:hAnsi="Metropolis"/>
+        </w:rPr>
+        <w:t xml:space="preserve">point of sales </w:t>
+      </w:r>
+      <w:r>
+        <w:rPr>
+          <w:rStyle w:val="hgkelc"/>
+          <w:rFonts w:ascii="Metropolis" w:hAnsi="Metropolis"/>
+        </w:rPr>
+        <w:t xml:space="preserve">portal. </w:t>
       </w:r>
       <w:r>
         <w:rPr>
@@ -1182,7 +1107,21 @@
           <w:rStyle w:val="hgkelc"/>
           <w:rFonts w:ascii="Metropolis" w:hAnsi="Metropolis"/>
         </w:rPr>
-        <w:t>required daily use of testing various API and UI elements, the creation of bug reports, and analyzing</w:t>
+        <w:t xml:space="preserve">required daily </w:t>
+      </w:r>
+      <w:r>
+        <w:rPr>
+          <w:rStyle w:val="hgkelc"/>
+          <w:rFonts w:ascii="Metropolis" w:hAnsi="Metropolis"/>
+        </w:rPr>
+        <w:t>testing</w:t>
+      </w:r>
+      <w:r>
+        <w:rPr>
+          <w:rStyle w:val="hgkelc"/>
+          <w:rFonts w:ascii="Metropolis" w:hAnsi="Metropolis"/>
+        </w:rPr>
+        <w:t xml:space="preserve"> of various API and UI elements, the creation of bug reports, and analyzing</w:t>
       </w:r>
       <w:r>
         <w:rPr>
@@ -1198,8 +1137,8 @@
         </w:rPr>
         <w:t xml:space="preserve"> bugs, </w:t>
       </w:r>
-      <w:bookmarkStart w:id="0" w:name="_gjdgxs" w:colFirst="0" w:colLast="0"/>
-      <w:bookmarkEnd w:id="0"/>
+      <w:bookmarkStart w:id="1" w:name="_gjdgxs" w:colFirst="0" w:colLast="0"/>
+      <w:bookmarkEnd w:id="1"/>
       <w:r>
         <w:rPr>
           <w:rStyle w:val="hgkelc"/>
@@ -1252,7 +1191,21 @@
           <w:rStyle w:val="hgkelc"/>
           <w:rFonts w:ascii="Metropolis" w:hAnsi="Metropolis"/>
         </w:rPr>
-        <w:t xml:space="preserve">Jan 2021 – June 2021 Contract </w:t>
+        <w:t xml:space="preserve">Jan 2021 – June 2021 </w:t>
+      </w:r>
+      <w:r>
+        <w:rPr>
+          <w:rStyle w:val="hgkelc"/>
+          <w:rFonts w:ascii="Metropolis" w:hAnsi="Metropolis"/>
+        </w:rPr>
+        <w:t xml:space="preserve">- 6 Month </w:t>
+      </w:r>
+      <w:r>
+        <w:rPr>
+          <w:rStyle w:val="hgkelc"/>
+          <w:rFonts w:ascii="Metropolis" w:hAnsi="Metropolis"/>
+        </w:rPr>
+        <w:t xml:space="preserve">Contract </w:t>
       </w:r>
       <w:r>
         <w:rPr>
@@ -1343,140 +1296,302 @@
         <w:rPr>
           <w:rFonts w:ascii="Metropolis" w:hAnsi="Metropolis"/>
         </w:rPr>
-        <w:t xml:space="preserve"> catalog software. Met daily with QA to ensure code </w:t>
-      </w:r>
-      <w:r>
-        <w:rPr>
+        <w:t xml:space="preserve"> catalog software. Met daily with QA to ensure code compliances and for quality testing of completed work. Wrote unit tests prior to submitting to QA for quality assurance testing</w:t>
+      </w:r>
+      <w:r>
+        <w:rPr>
+          <w:rFonts w:ascii="Metropolis" w:hAnsi="Metropolis"/>
+        </w:rPr>
+        <w:t>.</w:t>
+      </w:r>
+    </w:p>
+    <w:p>
+      <w:pPr>
+        <w:rPr>
+          <w:rFonts w:ascii="Metropolis" w:hAnsi="Metropolis"/>
+        </w:rPr>
+      </w:pPr>
+    </w:p>
+    <w:p>
+      <w:pPr>
+        <w:rPr>
+          <w:rFonts w:ascii="Metropolis" w:hAnsi="Metropolis"/>
+        </w:rPr>
+      </w:pPr>
+      <w:r>
+        <w:rPr>
+          <w:rFonts w:ascii="Metropolis" w:hAnsi="Metropolis"/>
+          <w:b/>
+          <w:bCs/>
+        </w:rPr>
+        <w:t>Micro Center</w:t>
+      </w:r>
+      <w:r>
+        <w:rPr>
+          <w:rFonts w:ascii="Metropolis" w:hAnsi="Metropolis"/>
+        </w:rPr>
+        <w:t>: Saint Louis Park, MN</w:t>
+      </w:r>
+    </w:p>
+    <w:p>
+      <w:pPr>
+        <w:rPr>
+          <w:rFonts w:ascii="Metropolis" w:hAnsi="Metropolis"/>
+          <w:b/>
+          <w:bCs/>
+        </w:rPr>
+      </w:pPr>
+      <w:r>
+        <w:rPr>
+          <w:rFonts w:ascii="Metropolis" w:hAnsi="Metropolis"/>
+        </w:rPr>
+        <w:t xml:space="preserve">Nov 2019 – Jan 2021 | </w:t>
+      </w:r>
+      <w:r>
+        <w:rPr>
+          <w:rFonts w:ascii="Metropolis" w:hAnsi="Metropolis"/>
+          <w:b/>
+          <w:bCs/>
+        </w:rPr>
+        <w:t>Computer Service Technician</w:t>
+      </w:r>
+    </w:p>
+    <w:p>
+      <w:pPr>
+        <w:rPr>
+          <w:rFonts w:ascii="Metropolis" w:hAnsi="Metropolis"/>
+        </w:rPr>
+      </w:pPr>
+      <w:r>
+        <w:rPr>
+          <w:rFonts w:ascii="Metropolis" w:hAnsi="Metropolis"/>
+        </w:rPr>
+        <w:t xml:space="preserve">While working as a Computer Service Tech besides repairing computer systems, managing inventory, parts ordering, and customer service issues I wrote bash and python programs to help diagnose troublesome computers networking and windows installation </w:t>
+      </w:r>
+      <w:r>
+        <w:rPr>
+          <w:rFonts w:ascii="Metropolis" w:hAnsi="Metropolis"/>
+        </w:rPr>
+        <w:t>to help</w:t>
+      </w:r>
+      <w:r>
+        <w:rPr>
+          <w:rFonts w:ascii="Metropolis" w:hAnsi="Metropolis"/>
+        </w:rPr>
+        <w:t xml:space="preserve"> repair</w:t>
+      </w:r>
+      <w:r>
+        <w:rPr>
+          <w:rFonts w:ascii="Metropolis" w:hAnsi="Metropolis"/>
+        </w:rPr>
+        <w:t xml:space="preserve"> whatever</w:t>
+      </w:r>
+      <w:r>
+        <w:rPr>
+          <w:rFonts w:ascii="Metropolis" w:hAnsi="Metropolis"/>
+        </w:rPr>
+        <w:t xml:space="preserve"> </w:t>
+      </w:r>
+      <w:r>
+        <w:rPr>
+          <w:rFonts w:ascii="Metropolis" w:hAnsi="Metropolis"/>
+        </w:rPr>
+        <w:t>issues they were facing as well as diagnose the problem</w:t>
+      </w:r>
+      <w:r>
+        <w:rPr>
+          <w:rFonts w:ascii="Metropolis" w:hAnsi="Metropolis"/>
+        </w:rPr>
+        <w:t>.</w:t>
+      </w:r>
+    </w:p>
+    <w:p>
+      <w:pPr>
+        <w:rPr>
+          <w:rStyle w:val="hgkelc"/>
+          <w:rFonts w:ascii="Metropolis" w:hAnsi="Metropolis"/>
+          <w:sz w:val="20"/>
+          <w:szCs w:val="20"/>
+        </w:rPr>
+      </w:pPr>
+    </w:p>
+    <w:p>
+      <w:pPr>
+        <w:rPr>
+          <w:rStyle w:val="hgkelc"/>
+          <w:rFonts w:ascii="Metropolis" w:hAnsi="Metropolis"/>
+        </w:rPr>
+      </w:pPr>
+      <w:r>
+        <w:rPr>
+          <w:rStyle w:val="hgkelc"/>
+          <w:rFonts w:ascii="Metropolis" w:hAnsi="Metropolis"/>
+          <w:b/>
+          <w:bCs/>
+        </w:rPr>
+        <w:t>Martina Carter Entertainment</w:t>
+      </w:r>
+      <w:r>
+        <w:rPr>
+          <w:rStyle w:val="hgkelc"/>
+          <w:rFonts w:ascii="Metropolis" w:hAnsi="Metropolis"/>
+        </w:rPr>
+        <w:t>: Chicago, IL</w:t>
+      </w:r>
+    </w:p>
+    <w:p>
+      <w:pPr>
+        <w:rPr>
+          <w:rStyle w:val="hgkelc"/>
+          <w:rFonts w:ascii="Metropolis" w:hAnsi="Metropolis"/>
+        </w:rPr>
+      </w:pPr>
+      <w:r>
+        <w:rPr>
+          <w:rStyle w:val="hgkelc"/>
+          <w:rFonts w:ascii="Metropolis" w:hAnsi="Metropolis"/>
+        </w:rPr>
+        <w:t>Aug 2019 – Dec 2019</w:t>
+      </w:r>
+      <w:r>
+        <w:rPr>
+          <w:rStyle w:val="hgkelc"/>
+          <w:rFonts w:ascii="Metropolis" w:hAnsi="Metropolis"/>
+        </w:rPr>
+        <w:t xml:space="preserve"> </w:t>
+      </w:r>
+      <w:r>
+        <w:rPr>
+          <w:rStyle w:val="hgkelc"/>
+          <w:rFonts w:ascii="Metropolis" w:hAnsi="Metropolis"/>
+        </w:rPr>
+        <w:t xml:space="preserve">- </w:t>
+      </w:r>
+      <w:r>
+        <w:rPr>
+          <w:rStyle w:val="hgkelc"/>
+          <w:rFonts w:ascii="Metropolis" w:hAnsi="Metropolis"/>
+        </w:rPr>
+        <w:t>Freelance</w:t>
+      </w:r>
+      <w:r>
+        <w:rPr>
+          <w:rStyle w:val="hgkelc"/>
+          <w:rFonts w:ascii="Metropolis" w:hAnsi="Metropolis"/>
+        </w:rPr>
+        <w:t xml:space="preserve"> | </w:t>
+      </w:r>
+      <w:r>
+        <w:rPr>
+          <w:rStyle w:val="hgkelc"/>
+          <w:rFonts w:ascii="Metropolis" w:hAnsi="Metropolis"/>
+          <w:b/>
+          <w:bCs/>
+        </w:rPr>
+        <w:t>Website Programmer</w:t>
+      </w:r>
+    </w:p>
+    <w:p>
+      <w:pPr>
+        <w:rPr>
+          <w:rStyle w:val="hgkelc"/>
+          <w:rFonts w:ascii="Metropolis" w:hAnsi="Metropolis"/>
+        </w:rPr>
+      </w:pPr>
+      <w:r>
+        <w:rPr>
+          <w:rFonts w:ascii="Metropolis" w:hAnsi="Metropolis"/>
+        </w:rPr>
+        <w:t>Worked with the client to design and build a custom website for</w:t>
+      </w:r>
+      <w:r>
+        <w:rPr>
+          <w:rFonts w:ascii="Metropolis" w:hAnsi="Metropolis"/>
+        </w:rPr>
+        <w:t xml:space="preserve"> their product</w:t>
+      </w:r>
+      <w:r>
+        <w:rPr>
+          <w:rFonts w:ascii="Metropolis" w:hAnsi="Metropolis"/>
+        </w:rPr>
+        <w:t xml:space="preserve"> presentation which was designed to display the client’s image heavy product listings</w:t>
+      </w:r>
+      <w:r>
+        <w:rPr>
+          <w:rFonts w:ascii="Metropolis" w:hAnsi="Metropolis"/>
+        </w:rPr>
+        <w:t xml:space="preserve">, </w:t>
+      </w:r>
+      <w:r>
+        <w:rPr>
+          <w:rFonts w:ascii="Metropolis" w:hAnsi="Metropolis"/>
+        </w:rPr>
+        <w:t>while helping with the booking of clients through a portal.</w:t>
+      </w:r>
+    </w:p>
+    <w:p>
+      <w:pPr>
+        <w:rPr>
+          <w:rStyle w:val="hgkelc"/>
+          <w:rFonts w:ascii="Metropolis" w:hAnsi="Metropolis"/>
+        </w:rPr>
+      </w:pPr>
+    </w:p>
+    <w:p>
+      <w:pPr>
+        <w:rPr>
+          <w:rStyle w:val="hgkelc"/>
+          <w:rFonts w:ascii="Metropolis" w:hAnsi="Metropolis"/>
+        </w:rPr>
+      </w:pPr>
+      <w:proofErr w:type="spellStart"/>
+      <w:r>
+        <w:rPr>
+          <w:rStyle w:val="hgkelc"/>
+          <w:rFonts w:ascii="Metropolis" w:hAnsi="Metropolis"/>
+          <w:b/>
+          <w:bCs/>
+        </w:rPr>
+        <w:t>Zerma</w:t>
+      </w:r>
+      <w:proofErr w:type="spellEnd"/>
+      <w:r>
+        <w:rPr>
+          <w:rStyle w:val="hgkelc"/>
+          <w:rFonts w:ascii="Metropolis" w:hAnsi="Metropolis"/>
+          <w:b/>
+          <w:bCs/>
+        </w:rPr>
+        <w:t xml:space="preserve"> </w:t>
+      </w:r>
+      <w:r>
+        <w:rPr>
+          <w:rStyle w:val="hgkelc"/>
+          <w:rFonts w:ascii="Metropolis" w:hAnsi="Metropolis"/>
+        </w:rPr>
+        <w:t>| Chicago, IL</w:t>
+      </w:r>
+    </w:p>
+    <w:p>
+      <w:pPr>
+        <w:rPr>
+          <w:rFonts w:ascii="Metropolis" w:hAnsi="Metropolis"/>
+        </w:rPr>
+      </w:pPr>
+      <w:r>
+        <w:rPr>
+          <w:rStyle w:val="hgkelc"/>
           <w:rFonts w:ascii="Metropolis" w:hAnsi="Metropolis"/>
         </w:rPr>
         <w:lastRenderedPageBreak/>
-        <w:t>compliances and for quality testing of completed work. Wrote unit tests prior to submitting to QA for quality assurance testing</w:t>
-      </w:r>
-      <w:r>
-        <w:rPr>
-          <w:rFonts w:ascii="Metropolis" w:hAnsi="Metropolis"/>
-        </w:rPr>
-        <w:t>.</w:t>
-      </w:r>
-    </w:p>
-    <w:p>
-      <w:pPr>
-        <w:rPr>
-          <w:rFonts w:ascii="Metropolis" w:hAnsi="Metropolis"/>
-        </w:rPr>
-      </w:pPr>
-    </w:p>
-    <w:p>
-      <w:pPr>
-        <w:rPr>
-          <w:rFonts w:ascii="Metropolis" w:hAnsi="Metropolis"/>
-        </w:rPr>
-      </w:pPr>
-      <w:r>
-        <w:rPr>
-          <w:rFonts w:ascii="Metropolis" w:hAnsi="Metropolis"/>
-          <w:b/>
-          <w:bCs/>
-        </w:rPr>
-        <w:t>Micro Center</w:t>
-      </w:r>
-      <w:r>
-        <w:rPr>
-          <w:rFonts w:ascii="Metropolis" w:hAnsi="Metropolis"/>
-        </w:rPr>
-        <w:t>: Saint Louis Park, MN</w:t>
-      </w:r>
-    </w:p>
-    <w:p>
-      <w:pPr>
-        <w:rPr>
-          <w:rFonts w:ascii="Metropolis" w:hAnsi="Metropolis"/>
-          <w:b/>
-          <w:bCs/>
-        </w:rPr>
-      </w:pPr>
-      <w:r>
-        <w:rPr>
-          <w:rFonts w:ascii="Metropolis" w:hAnsi="Metropolis"/>
-        </w:rPr>
-        <w:t xml:space="preserve">Nov 2019 – Jan 2021 | </w:t>
-      </w:r>
-      <w:r>
-        <w:rPr>
-          <w:rFonts w:ascii="Metropolis" w:hAnsi="Metropolis"/>
-          <w:b/>
-          <w:bCs/>
-        </w:rPr>
-        <w:t>Computer Service Technician</w:t>
-      </w:r>
-    </w:p>
-    <w:p>
-      <w:pPr>
-        <w:rPr>
-          <w:rFonts w:ascii="Metropolis" w:hAnsi="Metropolis"/>
-        </w:rPr>
-      </w:pPr>
-      <w:r>
-        <w:rPr>
-          <w:rFonts w:ascii="Metropolis" w:hAnsi="Metropolis"/>
-        </w:rPr>
-        <w:t>While working as a Computer Service Tech besides repairing computer systems, managing inventory, parts ordering, and customer service issues I wrote bash and python programs to help diagnose troublesome computers networking and windows installation and repair issues.</w:t>
-      </w:r>
-    </w:p>
-    <w:p>
-      <w:pPr>
-        <w:rPr>
-          <w:rStyle w:val="hgkelc"/>
-          <w:rFonts w:ascii="Metropolis" w:hAnsi="Metropolis"/>
-          <w:sz w:val="20"/>
-          <w:szCs w:val="20"/>
-        </w:rPr>
-      </w:pPr>
-    </w:p>
-    <w:p>
-      <w:pPr>
-        <w:rPr>
-          <w:rStyle w:val="hgkelc"/>
-          <w:rFonts w:ascii="Metropolis" w:hAnsi="Metropolis"/>
-        </w:rPr>
-      </w:pPr>
-      <w:r>
-        <w:rPr>
-          <w:rStyle w:val="hgkelc"/>
-          <w:rFonts w:ascii="Metropolis" w:hAnsi="Metropolis"/>
-          <w:b/>
-          <w:bCs/>
-        </w:rPr>
-        <w:t>Martina Carter Entertainment</w:t>
-      </w:r>
-      <w:r>
-        <w:rPr>
-          <w:rStyle w:val="hgkelc"/>
-          <w:rFonts w:ascii="Metropolis" w:hAnsi="Metropolis"/>
-        </w:rPr>
-        <w:t>: Chicago, IL</w:t>
-      </w:r>
-    </w:p>
-    <w:p>
-      <w:pPr>
-        <w:rPr>
-          <w:rStyle w:val="hgkelc"/>
-          <w:rFonts w:ascii="Metropolis" w:hAnsi="Metropolis"/>
-        </w:rPr>
-      </w:pPr>
-      <w:r>
-        <w:rPr>
-          <w:rStyle w:val="hgkelc"/>
-          <w:rFonts w:ascii="Metropolis" w:hAnsi="Metropolis"/>
-        </w:rPr>
-        <w:t>Aug 2019 – Dec 2019</w:t>
-      </w:r>
-      <w:r>
-        <w:rPr>
-          <w:rStyle w:val="hgkelc"/>
-          <w:rFonts w:ascii="Metropolis" w:hAnsi="Metropolis"/>
-        </w:rPr>
-        <w:t xml:space="preserve"> Contract</w:t>
+        <w:t xml:space="preserve">Jan 2019 – July 2019 </w:t>
+      </w:r>
+      <w:r>
+        <w:rPr>
+          <w:rStyle w:val="hgkelc"/>
+          <w:rFonts w:ascii="Metropolis" w:hAnsi="Metropolis"/>
+        </w:rPr>
+        <w:t>- Freelance</w:t>
       </w:r>
       <w:r>
         <w:rPr>
@@ -1492,93 +1607,6 @@
           <w:b/>
           <w:bCs/>
         </w:rPr>
-        <w:t>Website Programmer</w:t>
-      </w:r>
-    </w:p>
-    <w:p>
-      <w:pPr>
-        <w:rPr>
-          <w:rStyle w:val="hgkelc"/>
-          <w:rFonts w:ascii="Metropolis" w:hAnsi="Metropolis"/>
-        </w:rPr>
-      </w:pPr>
-      <w:r>
-        <w:rPr>
-          <w:rFonts w:ascii="Metropolis" w:hAnsi="Metropolis"/>
-        </w:rPr>
-        <w:t>Worked with the client to design and build a custom static page website for content presentation which was designed to display the client’s image heavy product listings.</w:t>
-      </w:r>
-    </w:p>
-    <w:p>
-      <w:pPr>
-        <w:rPr>
-          <w:rStyle w:val="hgkelc"/>
-          <w:rFonts w:ascii="Metropolis" w:hAnsi="Metropolis"/>
-        </w:rPr>
-      </w:pPr>
-    </w:p>
-    <w:p>
-      <w:pPr>
-        <w:rPr>
-          <w:rStyle w:val="hgkelc"/>
-          <w:rFonts w:ascii="Metropolis" w:hAnsi="Metropolis"/>
-        </w:rPr>
-      </w:pPr>
-      <w:proofErr w:type="spellStart"/>
-      <w:r>
-        <w:rPr>
-          <w:rStyle w:val="hgkelc"/>
-          <w:rFonts w:ascii="Metropolis" w:hAnsi="Metropolis"/>
-          <w:b/>
-          <w:bCs/>
-        </w:rPr>
-        <w:t>Zerma</w:t>
-      </w:r>
-      <w:proofErr w:type="spellEnd"/>
-      <w:r>
-        <w:rPr>
-          <w:rStyle w:val="hgkelc"/>
-          <w:rFonts w:ascii="Metropolis" w:hAnsi="Metropolis"/>
-          <w:b/>
-          <w:bCs/>
-        </w:rPr>
-        <w:t xml:space="preserve"> </w:t>
-      </w:r>
-      <w:r>
-        <w:rPr>
-          <w:rStyle w:val="hgkelc"/>
-          <w:rFonts w:ascii="Metropolis" w:hAnsi="Metropolis"/>
-        </w:rPr>
-        <w:t>| Chicago, IL</w:t>
-      </w:r>
-    </w:p>
-    <w:p>
-      <w:pPr>
-        <w:rPr>
-          <w:rFonts w:ascii="Metropolis" w:hAnsi="Metropolis"/>
-        </w:rPr>
-      </w:pPr>
-      <w:r>
-        <w:rPr>
-          <w:rStyle w:val="hgkelc"/>
-          <w:rFonts w:ascii="Metropolis" w:hAnsi="Metropolis"/>
-        </w:rPr>
-        <w:t>Jan 2019 – July 2019 Contract</w:t>
-      </w:r>
-      <w:r>
-        <w:rPr>
-          <w:rStyle w:val="hgkelc"/>
-          <w:rFonts w:ascii="Metropolis" w:hAnsi="Metropolis"/>
-        </w:rPr>
-        <w:t xml:space="preserve"> | </w:t>
-      </w:r>
-      <w:r>
-        <w:rPr>
-          <w:rStyle w:val="hgkelc"/>
-          <w:rFonts w:ascii="Metropolis" w:hAnsi="Metropolis"/>
-          <w:b/>
-          <w:bCs/>
-        </w:rPr>
         <w:t>Data Analyst and Python Programmer</w:t>
       </w:r>
     </w:p>
@@ -1592,7 +1620,55 @@
         <w:rPr>
           <w:rFonts w:ascii="Metropolis" w:hAnsi="Metropolis"/>
         </w:rPr>
-        <w:t>Wrote a Python web crawler using public libraries to extract information and format the data in XML. Created a SQL database hosted on AWS and wrote SQL queries to join and merge the data while using advanced database techniques to remove 100% of the inaccurate information, trimming down the data size from 45k to 17k usable data points</w:t>
+        <w:t xml:space="preserve">Wrote a Python web crawler extract information and format the </w:t>
+      </w:r>
+      <w:r>
+        <w:rPr>
+          <w:rFonts w:ascii="Metropolis" w:hAnsi="Metropolis"/>
+        </w:rPr>
+        <w:t>customer data</w:t>
+      </w:r>
+      <w:r>
+        <w:rPr>
+          <w:rFonts w:ascii="Metropolis" w:hAnsi="Metropolis"/>
+        </w:rPr>
+        <w:t xml:space="preserve"> in XML. Created a SQL database hosted on AWS and wrote SQL queries to join and merge the data while using advanced database techniques to remove 100% of the inaccurate information</w:t>
+      </w:r>
+      <w:r>
+        <w:rPr>
+          <w:rFonts w:ascii="Metropolis" w:hAnsi="Metropolis"/>
+        </w:rPr>
+        <w:t xml:space="preserve"> contrasted against the existing data set</w:t>
+      </w:r>
+      <w:r>
+        <w:rPr>
+          <w:rFonts w:ascii="Metropolis" w:hAnsi="Metropolis"/>
+        </w:rPr>
+        <w:t>, trimming down the data size from 45</w:t>
+      </w:r>
+      <w:r>
+        <w:rPr>
+          <w:rFonts w:ascii="Metropolis" w:hAnsi="Metropolis"/>
+        </w:rPr>
+        <w:t xml:space="preserve">,000 non usable data points </w:t>
+      </w:r>
+      <w:r>
+        <w:rPr>
+          <w:rFonts w:ascii="Metropolis" w:hAnsi="Metropolis"/>
+        </w:rPr>
+        <w:t>to 17</w:t>
+      </w:r>
+      <w:r>
+        <w:rPr>
+          <w:rFonts w:ascii="Metropolis" w:hAnsi="Metropolis"/>
+        </w:rPr>
+        <w:t>,000</w:t>
+      </w:r>
+      <w:r>
+        <w:rPr>
+          <w:rFonts w:ascii="Metropolis" w:hAnsi="Metropolis"/>
+        </w:rPr>
+        <w:t xml:space="preserve"> usable data points</w:t>
       </w:r>
     </w:p>
     <w:p>
@@ -1614,8 +1690,8 @@
           <w:szCs w:val="20"/>
         </w:rPr>
       </w:pPr>
-      <w:bookmarkStart w:id="1" w:name="_30j0zll" w:colFirst="0" w:colLast="0"/>
-      <w:bookmarkEnd w:id="1"/>
+      <w:bookmarkStart w:id="2" w:name="_30j0zll" w:colFirst="0" w:colLast="0"/>
+      <w:bookmarkEnd w:id="2"/>
       <w:r>
         <w:rPr>
           <w:rFonts w:ascii="Metropolis" w:eastAsia="Proxima Nova" w:hAnsi="Metropolis" w:cs="Proxima Nova"/>
@@ -1641,18 +1717,16 @@
           <w:szCs w:val="20"/>
         </w:rPr>
       </w:pPr>
-      <w:proofErr w:type="gramStart"/>
-      <w:r>
-        <w:rPr>
-          <w:rFonts w:ascii="Metropolis" w:eastAsia="Proxima Nova" w:hAnsi="Metropolis" w:cs="Proxima Nova"/>
-          <w:b/>
-          <w:color w:val="434343"/>
-          <w:sz w:val="20"/>
-          <w:szCs w:val="20"/>
-        </w:rPr>
-        <w:t>Bachelor’s</w:t>
-      </w:r>
-      <w:proofErr w:type="gramEnd"/>
+      <w:r>
+        <w:rPr>
+          <w:rFonts w:ascii="Metropolis" w:eastAsia="Proxima Nova" w:hAnsi="Metropolis" w:cs="Proxima Nova"/>
+          <w:b/>
+          <w:color w:val="434343"/>
+          <w:sz w:val="20"/>
+          <w:szCs w:val="20"/>
+        </w:rPr>
+        <w:t>Bachelors</w:t>
+      </w:r>
       <w:r>
         <w:rPr>
           <w:rFonts w:ascii="Metropolis" w:eastAsia="Proxima Nova" w:hAnsi="Metropolis" w:cs="Proxima Nova"/>
@@ -1681,6 +1755,62 @@
           <w:szCs w:val="20"/>
         </w:rPr>
         <w:t>2014-2018</w:t>
+      </w:r>
+    </w:p>
+    <w:p>
+      <w:pPr>
+        <w:numPr>
+          <w:ilvl w:val="1"/>
+          <w:numId w:val="1"/>
+        </w:numPr>
+        <w:jc w:val="both"/>
+        <w:rPr>
+          <w:rFonts w:ascii="Metropolis" w:eastAsia="Proxima Nova" w:hAnsi="Metropolis" w:cs="Proxima Nova"/>
+          <w:b/>
+          <w:color w:val="434343"/>
+          <w:sz w:val="20"/>
+          <w:szCs w:val="20"/>
+        </w:rPr>
+      </w:pPr>
+      <w:r>
+        <w:rPr>
+          <w:rFonts w:ascii="Metropolis" w:eastAsia="Proxima Nova" w:hAnsi="Metropolis" w:cs="Proxima Nova"/>
+          <w:b/>
+          <w:color w:val="434343"/>
+          <w:sz w:val="20"/>
+          <w:szCs w:val="20"/>
+        </w:rPr>
+        <w:t xml:space="preserve">Notable Classes: Hardware Architecture </w:t>
+      </w:r>
+      <w:r>
+        <w:rPr>
+          <w:rFonts w:ascii="Metropolis" w:eastAsia="Proxima Nova" w:hAnsi="Metropolis" w:cs="Proxima Nova"/>
+          <w:bCs/>
+          <w:color w:val="434343"/>
+          <w:sz w:val="20"/>
+          <w:szCs w:val="20"/>
+        </w:rPr>
+        <w:t xml:space="preserve">where as a team of 12 we designed, </w:t>
+      </w:r>
+      <w:r>
+        <w:rPr>
+          <w:rFonts w:ascii="Metropolis" w:eastAsia="Proxima Nova" w:hAnsi="Metropolis" w:cs="Proxima Nova"/>
+          <w:bCs/>
+          <w:color w:val="434343"/>
+          <w:sz w:val="20"/>
+          <w:szCs w:val="20"/>
+        </w:rPr>
+        <w:t>programmed,</w:t>
+      </w:r>
+      <w:r>
+        <w:rPr>
+          <w:rFonts w:ascii="Metropolis" w:eastAsia="Proxima Nova" w:hAnsi="Metropolis" w:cs="Proxima Nova"/>
+          <w:bCs/>
+          <w:color w:val="434343"/>
+          <w:sz w:val="20"/>
+          <w:szCs w:val="20"/>
+        </w:rPr>
+        <w:t xml:space="preserve"> and constructed a fully functional 32bit micro controlled computer, capable of doing basic arithmetic and string manipulation. </w:t>
       </w:r>
     </w:p>
     <w:p>
@@ -1721,16 +1851,71 @@
     </w:p>
     <w:p>
       <w:pPr>
+        <w:numPr>
+          <w:ilvl w:val="0"/>
+          <w:numId w:val="1"/>
+        </w:numPr>
         <w:spacing w:line="360" w:lineRule="auto"/>
-        <w:rPr>
-          <w:rFonts w:ascii="Metropolis" w:eastAsia="Proxima Nova" w:hAnsi="Metropolis" w:cs="Proxima Nova"/>
-          <w:b/>
-          <w:sz w:val="20"/>
-          <w:szCs w:val="20"/>
-        </w:rPr>
-      </w:pPr>
-      <w:bookmarkStart w:id="2" w:name="_1fob9te" w:colFirst="0" w:colLast="0"/>
-      <w:bookmarkEnd w:id="2"/>
+        <w:jc w:val="both"/>
+        <w:rPr>
+          <w:rFonts w:ascii="Metropolis" w:eastAsia="Proxima Nova" w:hAnsi="Metropolis" w:cs="Proxima Nova"/>
+          <w:b/>
+          <w:sz w:val="20"/>
+          <w:szCs w:val="20"/>
+        </w:rPr>
+      </w:pPr>
+      <w:r>
+        <w:rPr>
+          <w:rFonts w:ascii="Metropolis" w:eastAsia="Proxima Nova" w:hAnsi="Metropolis" w:cs="Proxima Nova"/>
+          <w:b/>
+          <w:color w:val="434343"/>
+          <w:sz w:val="20"/>
+          <w:szCs w:val="20"/>
+        </w:rPr>
+        <w:t>Eagle Scout</w:t>
+      </w:r>
+      <w:r>
+        <w:rPr>
+          <w:rFonts w:ascii="Metropolis" w:eastAsia="Proxima Nova" w:hAnsi="Metropolis" w:cs="Proxima Nova"/>
+          <w:b/>
+          <w:color w:val="434343"/>
+          <w:sz w:val="20"/>
+          <w:szCs w:val="20"/>
+        </w:rPr>
+        <w:t xml:space="preserve"> </w:t>
+      </w:r>
+      <w:r>
+        <w:rPr>
+          <w:rFonts w:ascii="Metropolis" w:eastAsia="Proxima Nova" w:hAnsi="Metropolis" w:cs="Proxima Nova"/>
+          <w:bCs/>
+          <w:color w:val="434343"/>
+          <w:sz w:val="20"/>
+          <w:szCs w:val="20"/>
+        </w:rPr>
+        <w:t>“Eagle Scout” is not just an award; it is a state of being. It represents integrity and the ability to do</w:t>
+      </w:r>
+      <w:r>
+        <w:rPr>
+          <w:rFonts w:ascii="Metropolis" w:eastAsia="Proxima Nova" w:hAnsi="Metropolis" w:cs="Proxima Nova"/>
+          <w:bCs/>
+          <w:color w:val="434343"/>
+          <w:sz w:val="20"/>
+          <w:szCs w:val="20"/>
+        </w:rPr>
+        <w:t xml:space="preserve"> </w:t>
+      </w:r>
+      <w:r>
+        <w:rPr>
+          <w:rFonts w:ascii="Metropolis" w:eastAsia="Proxima Nova" w:hAnsi="Metropolis" w:cs="Proxima Nova"/>
+          <w:bCs/>
+          <w:color w:val="434343"/>
+          <w:sz w:val="20"/>
+          <w:szCs w:val="20"/>
+        </w:rPr>
+        <w:t>hard work</w:t>
+      </w:r>
+      <w:bookmarkStart w:id="3" w:name="_1fob9te" w:colFirst="0" w:colLast="0"/>
+      <w:bookmarkEnd w:id="3"/>
     </w:p>
     <w:p>
       <w:pPr>
@@ -1834,8 +2019,8 @@
       </w:pPr>
     </w:p>
     <w:sectPr>
-      <w:pgSz w:w="12240" w:h="15840"/>
-      <w:pgMar w:top="1440" w:right="1440" w:bottom="1440" w:left="1440" w:header="720" w:footer="720" w:gutter="0"/>
+      <w:pgSz w:w="12240" w:h="20160" w:code="5"/>
+      <w:pgMar w:top="720" w:right="720" w:bottom="720" w:left="720" w:header="720" w:footer="720" w:gutter="0"/>
       <w:cols w:space="720"/>
       <w:docGrid w:linePitch="360"/>
     </w:sectPr>

</xml_diff>